<commit_message>
Verbesserte Meilensteine SK8-MID REISSUE GHILLIE MTE
</commit_message>
<xml_diff>
--- a/Meilensteine.docx
+++ b/Meilensteine.docx
@@ -23,15 +23,7 @@
     <w:p/>
     <w:p>
       <w:r>
-        <w:t xml:space="preserve">Entwickeln des </w:t>
-      </w:r>
-      <w:proofErr w:type="spellStart"/>
-      <w:r>
-        <w:t>Frontends</w:t>
-      </w:r>
-      <w:proofErr w:type="spellEnd"/>
-      <w:r>
-        <w:t xml:space="preserve"> (HTML, CSS), Alle Seiten sollten fertig sein jedoch noch ohne Anbindung zur Datenbank</w:t>
+        <w:t>Bis zum ersten Meilenstein wollen wir die Front-End Entwicklung für eine Seite des Fragebogens fertigstellen. Das heißt wir wollen schon mal eine HTML/CSS/JavaScript Komponente für eine Seite fertig haben. Zusätzlich wollen wir unser Datenbankmodell in PostgreSQL realisieren.</w:t>
       </w:r>
     </w:p>
     <w:p/>
@@ -46,7 +38,7 @@
     <w:p/>
     <w:p>
       <w:r>
-        <w:t>Backend einrichten mit der Datenbank</w:t>
+        <w:t>Der zweite Meilenstein soll dazu dienen die fertiggestellte Seite nun mit der PostgreSQL-Datenbank zu verbinden und die Möglichkeit zu haben bereits Daten in dieser zu speichern.</w:t>
       </w:r>
     </w:p>
     <w:p/>
@@ -61,10 +53,19 @@
     <w:p/>
     <w:p>
       <w:r>
-        <w:t>Backend soll komplett eingebunden sein</w:t>
+        <w:t>Der letzte Meilenstein dient dann dazu alle anderen Seiten für das Front-End fertigzustellen und die Datenbankanbindung für alle Eingaben nutzbar zu machen.</w:t>
+      </w:r>
+      <w:r>
+        <w:t xml:space="preserve"> Dies schließt auch die Authentifizierung mit ein, damit wir überprüfen können</w:t>
+      </w:r>
+      <w:r>
+        <w:t>,</w:t>
       </w:r>
       <w:bookmarkStart w:id="0" w:name="_GoBack"/>
       <w:bookmarkEnd w:id="0"/>
+      <w:r>
+        <w:t xml:space="preserve"> ob ein User den Fragebogen bereits ausgefüllt hat oder nicht.</w:t>
+      </w:r>
     </w:p>
     <w:sectPr>
       <w:pgSz w:w="11906" w:h="16838"/>

</xml_diff>